<commit_message>
More Branching with Zillia
basically zooming through training. I'll give some stuff like first,
they'llg et beaten up to a puddle of goo, choose to keep going or give
up.  winning combination is dodge, quick punch, hard punch.
after that, they succeed, there's another trail of hiding from enemy
hunters. Need to spend a day evading capture.
success, their captain goes on a mission, but since player was
undergoing training exercises can;t captain comes back dead and the
position is opened up.
</commit_message>
<xml_diff>
--- a/Notes.docx
+++ b/Notes.docx
@@ -50,17 +50,36 @@
           <w:szCs w:val="21"/>
         </w:rPr>
         <w:br/>
+      </w:r>
+      <w:r>
+        <w:rPr>
+          <w:rFonts w:ascii="Bookerly" w:eastAsia="Times New Roman" w:hAnsi="Bookerly" w:cs="Bookerly"/>
+          <w:strike/>
+          <w:color w:val="383838"/>
+          <w:sz w:val="21"/>
+          <w:szCs w:val="21"/>
+        </w:rPr>
         <w:t>        -wake up offer a position on the knight's force</w:t>
       </w:r>
       <w:r>
         <w:rPr>
           <w:rFonts w:ascii="Bookerly" w:eastAsia="Times New Roman" w:hAnsi="Bookerly" w:cs="Bookerly"/>
+          <w:strike/>
           <w:color w:val="383838"/>
           <w:sz w:val="21"/>
           <w:szCs w:val="21"/>
         </w:rPr>
         <w:br/>
-        <w:t>        -join </w:t>
+        <w:t>        -join</w:t>
+      </w:r>
+      <w:r>
+        <w:rPr>
+          <w:rFonts w:ascii="Bookerly" w:eastAsia="Times New Roman" w:hAnsi="Bookerly" w:cs="Bookerly"/>
+          <w:color w:val="383838"/>
+          <w:sz w:val="21"/>
+          <w:szCs w:val="21"/>
+        </w:rPr>
+        <w:t> </w:t>
       </w:r>
       <w:r>
         <w:rPr>
@@ -163,6 +182,8 @@
         </w:rPr>
         <w:t>                        -confront him or investigate</w:t>
       </w:r>
+      <w:bookmarkStart w:id="0" w:name="_GoBack"/>
+      <w:bookmarkEnd w:id="0"/>
     </w:p>
     <w:p>
       <w:pPr>
@@ -518,18 +539,7 @@
           <w:sz w:val="21"/>
           <w:szCs w:val="21"/>
         </w:rPr>
-        <w:t>, a h</w:t>
-      </w:r>
-      <w:bookmarkStart w:id="0" w:name="_GoBack"/>
-      <w:bookmarkEnd w:id="0"/>
-      <w:r>
-        <w:rPr>
-          <w:rFonts w:ascii="Bookerly" w:eastAsia="Times New Roman" w:hAnsi="Bookerly" w:cs="Bookerly"/>
-          <w:color w:val="383838"/>
-          <w:sz w:val="21"/>
-          <w:szCs w:val="21"/>
-        </w:rPr>
-        <w:t>ybrid snake-human that has seducing humans to come with them</w:t>
+        <w:t>, a hybrid snake-human that has seducing humans to come with them</w:t>
       </w:r>
     </w:p>
     <w:p>

</xml_diff>